<commit_message>
Actually updated the table of contents
I'm an idiot
</commit_message>
<xml_diff>
--- a/documents/FlyingMongeese_Deliverable_1_SRS.docx
+++ b/documents/FlyingMongeese_Deliverable_1_SRS.docx
@@ -954,7 +954,6 @@
           <w:rFonts w:ascii="Times New Roman" w:eastAsia="Times New Roman" w:hAnsi="Times New Roman" w:cs="Times New Roman"/>
         </w:rPr>
       </w:pPr>
-      <w:bookmarkStart w:id="0" w:name="_GoBack"/>
       <w:r>
         <w:rPr>
           <w:rFonts w:ascii="Times New Roman" w:eastAsia="Times New Roman" w:hAnsi="Times New Roman" w:cs="Times New Roman"/>
@@ -973,7 +972,13 @@
         <w:rPr>
           <w:rFonts w:ascii="Times New Roman" w:eastAsia="Times New Roman" w:hAnsi="Times New Roman" w:cs="Times New Roman"/>
         </w:rPr>
-        <w:t>5.   Other Nonfunctional Requirements...................................................................................................7</w:t>
+        <w:t>5.   Other Nonfunctional Requirements.................................................................................................</w:t>
+      </w:r>
+      <w:r>
+        <w:rPr>
+          <w:rFonts w:ascii="Times New Roman" w:eastAsia="Times New Roman" w:hAnsi="Times New Roman" w:cs="Times New Roman"/>
+        </w:rPr>
+        <w:t>16</w:t>
       </w:r>
     </w:p>
     <w:p>
@@ -988,7 +993,13 @@
         <w:rPr>
           <w:rFonts w:ascii="Times New Roman" w:eastAsia="Times New Roman" w:hAnsi="Times New Roman" w:cs="Times New Roman"/>
         </w:rPr>
-        <w:t>5.1   Performance Requirements.................................................................................................7</w:t>
+        <w:t>5.1   Performance Requirements...............................................................................................</w:t>
+      </w:r>
+      <w:r>
+        <w:rPr>
+          <w:rFonts w:ascii="Times New Roman" w:eastAsia="Times New Roman" w:hAnsi="Times New Roman" w:cs="Times New Roman"/>
+        </w:rPr>
+        <w:t>16</w:t>
       </w:r>
     </w:p>
     <w:p>
@@ -1003,7 +1014,13 @@
         <w:rPr>
           <w:rFonts w:ascii="Times New Roman" w:eastAsia="Times New Roman" w:hAnsi="Times New Roman" w:cs="Times New Roman"/>
         </w:rPr>
-        <w:t>5.2   Safety Requirements...........................................................................................................7</w:t>
+        <w:t>5.2   Safety Requirements.........................................................................................................</w:t>
+      </w:r>
+      <w:r>
+        <w:rPr>
+          <w:rFonts w:ascii="Times New Roman" w:eastAsia="Times New Roman" w:hAnsi="Times New Roman" w:cs="Times New Roman"/>
+        </w:rPr>
+        <w:t>16</w:t>
       </w:r>
     </w:p>
     <w:p>
@@ -1018,7 +1035,13 @@
         <w:rPr>
           <w:rFonts w:ascii="Times New Roman" w:eastAsia="Times New Roman" w:hAnsi="Times New Roman" w:cs="Times New Roman"/>
         </w:rPr>
-        <w:t>5.3   Security Requirements........................................................................................................7</w:t>
+        <w:t>5.3   Security Requirements......................................................................................................</w:t>
+      </w:r>
+      <w:r>
+        <w:rPr>
+          <w:rFonts w:ascii="Times New Roman" w:eastAsia="Times New Roman" w:hAnsi="Times New Roman" w:cs="Times New Roman"/>
+        </w:rPr>
+        <w:t>16</w:t>
       </w:r>
     </w:p>
     <w:p>
@@ -1033,10 +1056,15 @@
         <w:rPr>
           <w:rFonts w:ascii="Times New Roman" w:eastAsia="Times New Roman" w:hAnsi="Times New Roman" w:cs="Times New Roman"/>
         </w:rPr>
-        <w:t>5.4   Software Quality Attributes................................................................................................7</w:t>
-      </w:r>
-    </w:p>
-    <w:bookmarkEnd w:id="0"/>
+        <w:t>5.4   Software Quality Attributes..............................................................................................</w:t>
+      </w:r>
+      <w:r>
+        <w:rPr>
+          <w:rFonts w:ascii="Times New Roman" w:eastAsia="Times New Roman" w:hAnsi="Times New Roman" w:cs="Times New Roman"/>
+        </w:rPr>
+        <w:t>16</w:t>
+      </w:r>
+    </w:p>
     <w:p>
       <w:pPr>
         <w:ind w:left="720"/>
@@ -1049,29 +1077,23 @@
         <w:rPr>
           <w:rFonts w:ascii="Times New Roman" w:eastAsia="Times New Roman" w:hAnsi="Times New Roman" w:cs="Times New Roman"/>
         </w:rPr>
-        <w:t>5.5   Business Rules....................................................................................................................7</w:t>
-      </w:r>
-    </w:p>
-    <w:p>
-      <w:pPr>
-        <w:jc w:val="right"/>
-        <w:rPr>
-          <w:rFonts w:ascii="Times New Roman" w:eastAsia="Times New Roman" w:hAnsi="Times New Roman" w:cs="Times New Roman"/>
-        </w:rPr>
-      </w:pPr>
-      <w:r>
-        <w:rPr>
-          <w:rFonts w:ascii="Times New Roman" w:eastAsia="Times New Roman" w:hAnsi="Times New Roman" w:cs="Times New Roman"/>
-        </w:rPr>
-        <w:t>6.   Use Case Models……........................................................................................................................8</w:t>
-      </w:r>
-    </w:p>
-    <w:p>
-      <w:pPr>
-        <w:rPr>
-          <w:rFonts w:ascii="Times New Roman" w:eastAsia="Times New Roman" w:hAnsi="Times New Roman" w:cs="Times New Roman"/>
-        </w:rPr>
-      </w:pPr>
+        <w:t>5.5   Business Rules..................................................................................................................</w:t>
+      </w:r>
+      <w:r>
+        <w:rPr>
+          <w:rFonts w:ascii="Times New Roman" w:eastAsia="Times New Roman" w:hAnsi="Times New Roman" w:cs="Times New Roman"/>
+        </w:rPr>
+        <w:t>16</w:t>
+      </w:r>
+    </w:p>
+    <w:p>
+      <w:pPr>
+        <w:rPr>
+          <w:rFonts w:ascii="Times New Roman" w:eastAsia="Times New Roman" w:hAnsi="Times New Roman" w:cs="Times New Roman"/>
+        </w:rPr>
+      </w:pPr>
+      <w:bookmarkStart w:id="0" w:name="_GoBack"/>
+      <w:bookmarkEnd w:id="0"/>
     </w:p>
     <w:p>
       <w:pPr>
@@ -10739,7 +10761,7 @@
       <w:rPr>
         <w:noProof/>
       </w:rPr>
-      <w:t>3</w:t>
+      <w:t>17</w:t>
     </w:r>
     <w:r>
       <w:fldChar w:fldCharType="end"/>

</xml_diff>